<commit_message>
Administrator Sign In screen
</commit_message>
<xml_diff>
--- a/document/Claude-Prompt.docx
+++ b/document/Claude-Prompt.docx
@@ -1280,7 +1280,21 @@
         <w:rPr>
           <w:b/>
         </w:rPr>
-        <w:t>Phase 2: Front end implementation of authentication</w:t>
+        <w:t>Phase 2: Front end</w:t>
+      </w:r>
+      <w:r>
+        <w:rPr>
+          <w:b/>
+        </w:rPr>
+        <w:t xml:space="preserve"> Sign In</w:t>
+      </w:r>
+      <w:bookmarkStart w:id="0" w:name="_GoBack"/>
+      <w:bookmarkEnd w:id="0"/>
+      <w:r>
+        <w:rPr>
+          <w:b/>
+        </w:rPr>
+        <w:t xml:space="preserve"> implementation of authentication</w:t>
       </w:r>
     </w:p>
     <w:tbl>
@@ -1519,8 +1533,6 @@
             <w:r>
               <w:t>“</w:t>
             </w:r>
-            <w:bookmarkStart w:id="0" w:name="_GoBack"/>
-            <w:bookmarkEnd w:id="0"/>
             <w:proofErr w:type="spellStart"/>
             <w:r>
               <w:t>AuthPortal</w:t>

</xml_diff>